<commit_message>
-Feat(Interface): Adiciona primeira Interface AEP
</commit_message>
<xml_diff>
--- a/docs/ExplicaçãoTema.docx
+++ b/docs/ExplicaçãoTema.docx
@@ -76,7 +76,7 @@
     <w:p>
       <w:r>
         <w:pict w14:anchorId="47F8AD1B">
-          <v:rect id="_x0000_i1037" style="width:0;height:1.5pt" o:hralign="center" o:hrstd="t" o:hr="t" fillcolor="#a0a0a0" stroked="f"/>
+          <v:rect id="_x0000_i1025" style="width:0;height:1.5pt" o:hralign="center" o:hrstd="t" o:hr="t" fillcolor="#a0a0a0" stroked="f"/>
         </w:pict>
       </w:r>
     </w:p>
@@ -497,21 +497,12 @@
           <w:numId w:val="1"/>
         </w:numPr>
       </w:pPr>
-      <w:proofErr w:type="gramStart"/>
-      <w:r>
-        <w:rPr>
-          <w:b/>
-          <w:bCs/>
-        </w:rPr>
-        <w:t>Resultado final</w:t>
-      </w:r>
-      <w:proofErr w:type="gramEnd"/>
-      <w:r>
-        <w:rPr>
-          <w:b/>
-          <w:bCs/>
-        </w:rPr>
-        <w:t>:</w:t>
+      <w:r>
+        <w:rPr>
+          <w:b/>
+          <w:bCs/>
+        </w:rPr>
+        <w:t>Resultado final:</w:t>
       </w:r>
     </w:p>
     <w:p>
@@ -586,7 +577,7 @@
     <w:p>
       <w:r>
         <w:pict w14:anchorId="2A15C0F9">
-          <v:rect id="_x0000_i1038" style="width:0;height:1.5pt" o:hralign="center" o:hrstd="t" o:hr="t" fillcolor="#a0a0a0" stroked="f"/>
+          <v:rect id="_x0000_i1026" style="width:0;height:1.5pt" o:hralign="center" o:hrstd="t" o:hr="t" fillcolor="#a0a0a0" stroked="f"/>
         </w:pict>
       </w:r>
     </w:p>
@@ -656,27 +647,43 @@
           <w:numId w:val="2"/>
         </w:numPr>
       </w:pPr>
-      <w:proofErr w:type="spellStart"/>
-      <w:r>
-        <w:rPr>
-          <w:b/>
-          <w:bCs/>
-        </w:rPr>
-        <w:t>JavaScript</w:t>
-      </w:r>
-      <w:proofErr w:type="spellEnd"/>
-      <w:r>
-        <w:rPr>
-          <w:b/>
-          <w:bCs/>
-        </w:rPr>
-        <w:t>:</w:t>
+      <w:r>
+        <w:rPr>
+          <w:b/>
+          <w:bCs/>
+        </w:rPr>
+        <w:t>JavaScript:</w:t>
       </w:r>
       <w:r>
         <w:t xml:space="preserve"> lógica de decisões, cálculo dos impactos e exibição do resultado.</w:t>
       </w:r>
     </w:p>
     <w:p/>
+    <w:p/>
+    <w:p>
+      <w:pPr>
+        <w:rPr>
+          <w:u w:val="single"/>
+        </w:rPr>
+      </w:pPr>
+      <w:r>
+        <w:t xml:space="preserve">Para base vamos usar esses dois sites : </w:t>
+      </w:r>
+      <w:hyperlink r:id="rId5" w:history="1">
+        <w:r>
+          <w:rPr>
+            <w:rStyle w:val="Hyperlink"/>
+          </w:rPr>
+          <w:t>https://footprint.wwf.org.uk/</w:t>
+        </w:r>
+      </w:hyperlink>
+      <w:r>
+        <w:t xml:space="preserve"> e </w:t>
+      </w:r>
+      <w:r>
+        <w:t>https://carbon-calculator.climatehero.org/</w:t>
+      </w:r>
+    </w:p>
     <w:sectPr>
       <w:pgSz w:w="11906" w:h="16838"/>
       <w:pgMar w:top="1417" w:right="1701" w:bottom="1417" w:left="1701" w:header="708" w:footer="708" w:gutter="0"/>
@@ -1571,6 +1578,7 @@
   <w:style w:type="character" w:default="1" w:styleId="Fontepargpadro">
     <w:name w:val="Default Paragraph Font"/>
     <w:uiPriority w:val="1"/>
+    <w:semiHidden/>
     <w:unhideWhenUsed/>
   </w:style>
   <w:style w:type="table" w:default="1" w:styleId="Tabelanormal">
@@ -1882,6 +1890,29 @@
       <w:smallCaps/>
       <w:color w:val="0F4761" w:themeColor="accent1" w:themeShade="BF"/>
       <w:spacing w:val="5"/>
+    </w:rPr>
+  </w:style>
+  <w:style w:type="character" w:styleId="Hyperlink">
+    <w:name w:val="Hyperlink"/>
+    <w:basedOn w:val="Fontepargpadro"/>
+    <w:uiPriority w:val="99"/>
+    <w:unhideWhenUsed/>
+    <w:rsid w:val="00925EDF"/>
+    <w:rPr>
+      <w:color w:val="467886" w:themeColor="hyperlink"/>
+      <w:u w:val="single"/>
+    </w:rPr>
+  </w:style>
+  <w:style w:type="character" w:styleId="MenoPendente">
+    <w:name w:val="Unresolved Mention"/>
+    <w:basedOn w:val="Fontepargpadro"/>
+    <w:uiPriority w:val="99"/>
+    <w:semiHidden/>
+    <w:unhideWhenUsed/>
+    <w:rsid w:val="00925EDF"/>
+    <w:rPr>
+      <w:color w:val="605E5C"/>
+      <w:shd w:val="clear" w:color="auto" w:fill="E1DFDD"/>
     </w:rPr>
   </w:style>
 </w:styles>

</xml_diff>